<commit_message>
added command line and Hadoop/Map Reduce resources
</commit_message>
<xml_diff>
--- a/Python Resources.docx
+++ b/Python Resources.docx
@@ -2,6 +2,51 @@
 <file path=word/document.xml><?xml version="1.0" encoding="utf-8"?>
 <w:document xmlns:wpc="http://schemas.microsoft.com/office/word/2010/wordprocessingCanvas" xmlns:mc="http://schemas.openxmlformats.org/markup-compatibility/2006" xmlns:o="urn:schemas-microsoft-com:office:office" xmlns:r="http://schemas.openxmlformats.org/officeDocument/2006/relationships" xmlns:m="http://schemas.openxmlformats.org/officeDocument/2006/math" xmlns:v="urn:schemas-microsoft-com:vml" xmlns:wp14="http://schemas.microsoft.com/office/word/2010/wordprocessingDrawing" xmlns:wp="http://schemas.openxmlformats.org/drawingml/2006/wordprocessingDrawing" xmlns:w10="urn:schemas-microsoft-com:office:word" xmlns:w="http://schemas.openxmlformats.org/wordprocessingml/2006/main" xmlns:w14="http://schemas.microsoft.com/office/word/2010/wordml" xmlns:w15="http://schemas.microsoft.com/office/word/2012/wordml" xmlns:wpg="http://schemas.microsoft.com/office/word/2010/wordprocessingGroup" xmlns:wpi="http://schemas.microsoft.com/office/word/2010/wordprocessingInk" xmlns:wne="http://schemas.microsoft.com/office/word/2006/wordml" xmlns:wps="http://schemas.microsoft.com/office/word/2010/wordprocessingShape" mc:Ignorable="w14 w15 wp14">
   <w:body>
+    <w:p>
+      <w:r>
+        <w:t>Command Line Crash Course:</w:t>
+      </w:r>
+    </w:p>
+    <w:p>
+      <w:hyperlink r:id="rId4" w:history="1">
+        <w:r>
+          <w:rPr>
+            <w:rStyle w:val="Hyperlink"/>
+          </w:rPr>
+          <w:t>https://learnpythonthehardway.org/book/appendixa.html</w:t>
+        </w:r>
+      </w:hyperlink>
+    </w:p>
+    <w:p/>
+    <w:p>
+      <w:r>
+        <w:t>Hadoop / Map Reduce Tutorial:</w:t>
+      </w:r>
+    </w:p>
+    <w:p>
+      <w:hyperlink r:id="rId5" w:history="1">
+        <w:r>
+          <w:rPr>
+            <w:rStyle w:val="Hyperlink"/>
+          </w:rPr>
+          <w:t>https://blog.matthewrathbone.com/2013/11/17/python-map-reduce-on-hadoop-a-beginners-tutorial.html</w:t>
+        </w:r>
+      </w:hyperlink>
+    </w:p>
+    <w:p>
+      <w:hyperlink r:id="rId6" w:history="1">
+        <w:r>
+          <w:rPr>
+            <w:rStyle w:val="Hyperlink"/>
+          </w:rPr>
+          <w:t>https://blog.matthewrathbone.com/2013/04/17/what-is-hadoop.html</w:t>
+        </w:r>
+      </w:hyperlink>
+    </w:p>
+    <w:p>
+      <w:bookmarkStart w:id="0" w:name="_GoBack"/>
+      <w:bookmarkEnd w:id="0"/>
+    </w:p>
     <w:p>
       <w:r>
         <w:t>Automate the boring Stuff:</w:t>
@@ -13,7 +58,7 @@
           <w:rStyle w:val="Hyperlink"/>
         </w:rPr>
       </w:pPr>
-      <w:hyperlink r:id="rId4" w:history="1">
+      <w:hyperlink r:id="rId7" w:history="1">
         <w:r>
           <w:rPr>
             <w:rStyle w:val="Hyperlink"/>
@@ -35,7 +80,7 @@
       </w:r>
     </w:p>
     <w:p>
-      <w:hyperlink r:id="rId5" w:history="1">
+      <w:hyperlink r:id="rId8" w:history="1">
         <w:r>
           <w:rPr>
             <w:rStyle w:val="Hyperlink"/>
@@ -46,14 +91,20 @@
     </w:p>
     <w:p/>
     <w:p>
-      <w:bookmarkStart w:id="0" w:name="_GoBack"/>
-      <w:bookmarkEnd w:id="0"/>
-      <w:r>
-        <w:t>Trey Hunner, Python blog/explanations:</w:t>
-      </w:r>
-    </w:p>
-    <w:p>
-      <w:hyperlink r:id="rId6" w:history="1">
+      <w:r>
+        <w:t xml:space="preserve">Trey </w:t>
+      </w:r>
+      <w:proofErr w:type="spellStart"/>
+      <w:r>
+        <w:t>Hunner</w:t>
+      </w:r>
+      <w:proofErr w:type="spellEnd"/>
+      <w:r>
+        <w:t>, Python blog/explanations:</w:t>
+      </w:r>
+    </w:p>
+    <w:p>
+      <w:hyperlink r:id="rId9" w:history="1">
         <w:r>
           <w:rPr>
             <w:rStyle w:val="Hyperlink"/>
@@ -69,7 +120,7 @@
       </w:r>
     </w:p>
     <w:p>
-      <w:hyperlink r:id="rId7" w:history="1">
+      <w:hyperlink r:id="rId10" w:history="1">
         <w:r>
           <w:rPr>
             <w:rStyle w:val="Hyperlink"/>
@@ -85,7 +136,7 @@
       </w:r>
     </w:p>
     <w:p>
-      <w:hyperlink r:id="rId8" w:history="1">
+      <w:hyperlink r:id="rId11" w:history="1">
         <w:r>
           <w:rPr>
             <w:rStyle w:val="Hyperlink"/>
@@ -104,7 +155,7 @@
       </w:r>
     </w:p>
     <w:p>
-      <w:hyperlink r:id="rId9" w:history="1">
+      <w:hyperlink r:id="rId12" w:history="1">
         <w:r>
           <w:rPr>
             <w:rStyle w:val="Hyperlink"/>
@@ -120,7 +171,7 @@
       </w:r>
     </w:p>
     <w:p>
-      <w:hyperlink r:id="rId10" w:history="1">
+      <w:hyperlink r:id="rId13" w:history="1">
         <w:r>
           <w:rPr>
             <w:rStyle w:val="Hyperlink"/>
@@ -136,7 +187,7 @@
       </w:r>
     </w:p>
     <w:p>
-      <w:hyperlink r:id="rId11" w:history="1">
+      <w:hyperlink r:id="rId14" w:history="1">
         <w:r>
           <w:rPr>
             <w:rStyle w:val="Hyperlink"/>
@@ -146,7 +197,7 @@
       </w:hyperlink>
     </w:p>
     <w:p>
-      <w:hyperlink r:id="rId12" w:history="1">
+      <w:hyperlink r:id="rId15" w:history="1">
         <w:r>
           <w:rPr>
             <w:rStyle w:val="Hyperlink"/>
@@ -162,7 +213,7 @@
       </w:r>
     </w:p>
     <w:p>
-      <w:hyperlink r:id="rId13" w:history="1">
+      <w:hyperlink r:id="rId16" w:history="1">
         <w:r>
           <w:rPr>
             <w:rStyle w:val="Hyperlink"/>
@@ -174,12 +225,11 @@
     <w:p/>
     <w:p>
       <w:r>
-        <w:lastRenderedPageBreak/>
         <w:t>Python wiki (generators):</w:t>
       </w:r>
     </w:p>
     <w:p>
-      <w:hyperlink r:id="rId14" w:anchor="CA-31c8468eb74aeab199a158c358a0dcdea389911d_15" w:history="1">
+      <w:hyperlink r:id="rId17" w:anchor="CA-31c8468eb74aeab199a158c358a0dcdea389911d_15" w:history="1">
         <w:r>
           <w:rPr>
             <w:rStyle w:val="Hyperlink"/>
@@ -191,11 +241,19 @@
     <w:p/>
     <w:p>
       <w:r>
-        <w:t>Jeff Knupp Blog (generators and yield):</w:t>
-      </w:r>
-    </w:p>
-    <w:p>
-      <w:hyperlink r:id="rId15" w:history="1">
+        <w:t xml:space="preserve">Jeff </w:t>
+      </w:r>
+      <w:proofErr w:type="spellStart"/>
+      <w:r>
+        <w:t>Knupp</w:t>
+      </w:r>
+      <w:proofErr w:type="spellEnd"/>
+      <w:r>
+        <w:t xml:space="preserve"> Blog (generators and yield):</w:t>
+      </w:r>
+    </w:p>
+    <w:p>
+      <w:hyperlink r:id="rId18" w:history="1">
         <w:r>
           <w:rPr>
             <w:rStyle w:val="Hyperlink"/>
@@ -216,7 +274,7 @@
           <w:rStyle w:val="Hyperlink"/>
         </w:rPr>
       </w:pPr>
-      <w:hyperlink r:id="rId16" w:history="1">
+      <w:hyperlink r:id="rId19" w:history="1">
         <w:r>
           <w:rPr>
             <w:rStyle w:val="Hyperlink"/>
@@ -226,7 +284,7 @@
       </w:hyperlink>
     </w:p>
     <w:p>
-      <w:hyperlink r:id="rId17" w:history="1">
+      <w:hyperlink r:id="rId20" w:history="1">
         <w:r>
           <w:rPr>
             <w:rStyle w:val="Hyperlink"/>
@@ -236,7 +294,7 @@
       </w:hyperlink>
     </w:p>
     <w:p>
-      <w:hyperlink r:id="rId18" w:history="1">
+      <w:hyperlink r:id="rId21" w:history="1">
         <w:r>
           <w:rPr>
             <w:rStyle w:val="Hyperlink"/>
@@ -246,7 +304,7 @@
       </w:hyperlink>
     </w:p>
     <w:p>
-      <w:hyperlink r:id="rId19" w:history="1">
+      <w:hyperlink r:id="rId22" w:history="1">
         <w:r>
           <w:rPr>
             <w:rStyle w:val="Hyperlink"/>
@@ -256,7 +314,7 @@
       </w:hyperlink>
     </w:p>
     <w:p>
-      <w:hyperlink r:id="rId20" w:history="1">
+      <w:hyperlink r:id="rId23" w:history="1">
         <w:r>
           <w:rPr>
             <w:rStyle w:val="Hyperlink"/>
@@ -272,7 +330,7 @@
       </w:r>
     </w:p>
     <w:p>
-      <w:hyperlink r:id="rId21" w:history="1">
+      <w:hyperlink r:id="rId24" w:history="1">
         <w:r>
           <w:rPr>
             <w:rStyle w:val="Hyperlink"/>
@@ -288,7 +346,7 @@
       </w:r>
     </w:p>
     <w:p>
-      <w:hyperlink r:id="rId22" w:anchor="q=data%20science%20from%20scratch" w:history="1">
+      <w:hyperlink r:id="rId25" w:anchor="q=data%20science%20from%20scratch" w:history="1">
         <w:r>
           <w:rPr>
             <w:rStyle w:val="Hyperlink"/>
@@ -304,7 +362,7 @@
       </w:r>
     </w:p>
     <w:p>
-      <w:hyperlink r:id="rId23" w:history="1">
+      <w:hyperlink r:id="rId26" w:history="1">
         <w:r>
           <w:rPr>
             <w:rStyle w:val="Hyperlink"/>
@@ -315,12 +373,17 @@
     </w:p>
     <w:p/>
     <w:p>
-      <w:r>
-        <w:t>BeautifulSoup:</w:t>
-      </w:r>
-    </w:p>
-    <w:p>
-      <w:hyperlink r:id="rId24" w:anchor="unicode-dammit" w:history="1">
+      <w:proofErr w:type="spellStart"/>
+      <w:r>
+        <w:t>BeautifulSoup</w:t>
+      </w:r>
+      <w:proofErr w:type="spellEnd"/>
+      <w:r>
+        <w:t>:</w:t>
+      </w:r>
+    </w:p>
+    <w:p>
+      <w:hyperlink r:id="rId27" w:anchor="unicode-dammit" w:history="1">
         <w:r>
           <w:rPr>
             <w:rStyle w:val="Hyperlink"/>
@@ -330,7 +393,7 @@
       </w:hyperlink>
     </w:p>
     <w:p>
-      <w:hyperlink r:id="rId25" w:history="1">
+      <w:hyperlink r:id="rId28" w:history="1">
         <w:r>
           <w:rPr>
             <w:rStyle w:val="Hyperlink"/>
@@ -349,7 +412,7 @@
       </w:r>
     </w:p>
     <w:p>
-      <w:hyperlink r:id="rId26" w:history="1">
+      <w:hyperlink r:id="rId29" w:history="1">
         <w:r>
           <w:rPr>
             <w:rStyle w:val="Hyperlink"/>
@@ -365,7 +428,7 @@
       </w:r>
     </w:p>
     <w:p>
-      <w:hyperlink r:id="rId27" w:history="1">
+      <w:hyperlink r:id="rId30" w:history="1">
         <w:r>
           <w:rPr>
             <w:rStyle w:val="Hyperlink"/>
@@ -386,7 +449,7 @@
           <w:rStyle w:val="Hyperlink"/>
         </w:rPr>
       </w:pPr>
-      <w:hyperlink r:id="rId28" w:history="1">
+      <w:hyperlink r:id="rId31" w:history="1">
         <w:r>
           <w:rPr>
             <w:rStyle w:val="Hyperlink"/>
@@ -408,7 +471,7 @@
       </w:r>
     </w:p>
     <w:p>
-      <w:hyperlink r:id="rId29" w:history="1">
+      <w:hyperlink r:id="rId32" w:history="1">
         <w:r>
           <w:rPr>
             <w:rStyle w:val="Hyperlink"/>
@@ -429,7 +492,7 @@
           <w:rStyle w:val="Hyperlink"/>
         </w:rPr>
       </w:pPr>
-      <w:hyperlink r:id="rId30" w:anchor="toc182" w:history="1">
+      <w:hyperlink r:id="rId33" w:anchor="toc182" w:history="1">
         <w:r>
           <w:rPr>
             <w:rStyle w:val="Hyperlink"/>
@@ -451,7 +514,7 @@
       </w:r>
     </w:p>
     <w:p>
-      <w:hyperlink r:id="rId31" w:history="1">
+      <w:hyperlink r:id="rId34" w:history="1">
         <w:r>
           <w:rPr>
             <w:rStyle w:val="Hyperlink"/>
@@ -467,7 +530,7 @@
       </w:r>
     </w:p>
     <w:p>
-      <w:hyperlink r:id="rId32" w:history="1">
+      <w:hyperlink r:id="rId35" w:history="1">
         <w:r>
           <w:rPr>
             <w:rStyle w:val="Hyperlink"/>
@@ -483,7 +546,7 @@
       </w:r>
     </w:p>
     <w:p>
-      <w:hyperlink r:id="rId33" w:history="1">
+      <w:hyperlink r:id="rId36" w:history="1">
         <w:r>
           <w:rPr>
             <w:rStyle w:val="Hyperlink"/>
@@ -499,7 +562,7 @@
       </w:r>
     </w:p>
     <w:p>
-      <w:hyperlink r:id="rId34" w:history="1">
+      <w:hyperlink r:id="rId37" w:history="1">
         <w:r>
           <w:rPr>
             <w:rStyle w:val="Hyperlink"/>
@@ -509,7 +572,7 @@
       </w:hyperlink>
     </w:p>
     <w:p>
-      <w:hyperlink r:id="rId35" w:anchor="comments" w:history="1">
+      <w:hyperlink r:id="rId38" w:anchor="comments" w:history="1">
         <w:r>
           <w:rPr>
             <w:rStyle w:val="Hyperlink"/>
@@ -519,7 +582,7 @@
       </w:hyperlink>
     </w:p>
     <w:p>
-      <w:hyperlink r:id="rId36" w:anchor="rendering-templates" w:history="1">
+      <w:hyperlink r:id="rId39" w:anchor="rendering-templates" w:history="1">
         <w:r>
           <w:rPr>
             <w:rStyle w:val="Hyperlink"/>
@@ -529,7 +592,7 @@
       </w:hyperlink>
     </w:p>
     <w:p>
-      <w:hyperlink r:id="rId37" w:history="1">
+      <w:hyperlink r:id="rId40" w:history="1">
         <w:r>
           <w:rPr>
             <w:rStyle w:val="Hyperlink"/>
@@ -545,7 +608,7 @@
       </w:r>
     </w:p>
     <w:p>
-      <w:hyperlink r:id="rId38" w:history="1">
+      <w:hyperlink r:id="rId41" w:history="1">
         <w:r>
           <w:rPr>
             <w:rStyle w:val="Hyperlink"/>
@@ -556,12 +619,17 @@
     </w:p>
     <w:p/>
     <w:p>
-      <w:r>
-        <w:t>Plotly:</w:t>
-      </w:r>
-    </w:p>
-    <w:p>
-      <w:hyperlink r:id="rId39" w:history="1">
+      <w:proofErr w:type="spellStart"/>
+      <w:r>
+        <w:t>Plotly</w:t>
+      </w:r>
+      <w:proofErr w:type="spellEnd"/>
+      <w:r>
+        <w:t>:</w:t>
+      </w:r>
+    </w:p>
+    <w:p>
+      <w:hyperlink r:id="rId42" w:history="1">
         <w:r>
           <w:rPr>
             <w:rStyle w:val="Hyperlink"/>
@@ -571,7 +639,7 @@
       </w:hyperlink>
     </w:p>
     <w:p>
-      <w:hyperlink r:id="rId40" w:history="1">
+      <w:hyperlink r:id="rId43" w:history="1">
         <w:r>
           <w:rPr>
             <w:rStyle w:val="Hyperlink"/>
@@ -581,7 +649,7 @@
       </w:hyperlink>
     </w:p>
     <w:p>
-      <w:hyperlink r:id="rId41" w:anchor="rotated-bar-chart-labels" w:history="1">
+      <w:hyperlink r:id="rId44" w:anchor="rotated-bar-chart-labels" w:history="1">
         <w:r>
           <w:rPr>
             <w:rStyle w:val="Hyperlink"/>
@@ -591,7 +659,7 @@
       </w:hyperlink>
     </w:p>
     <w:p>
-      <w:hyperlink r:id="rId42" w:history="1">
+      <w:hyperlink r:id="rId45" w:history="1">
         <w:r>
           <w:rPr>
             <w:rStyle w:val="Hyperlink"/>
@@ -601,7 +669,7 @@
       </w:hyperlink>
     </w:p>
     <w:p>
-      <w:hyperlink r:id="rId43" w:history="1">
+      <w:hyperlink r:id="rId46" w:history="1">
         <w:r>
           <w:rPr>
             <w:rStyle w:val="Hyperlink"/>
@@ -611,7 +679,7 @@
       </w:hyperlink>
     </w:p>
     <w:p>
-      <w:hyperlink r:id="rId44" w:anchor="start-plotting-online" w:history="1">
+      <w:hyperlink r:id="rId47" w:anchor="start-plotting-online" w:history="1">
         <w:r>
           <w:rPr>
             <w:rStyle w:val="Hyperlink"/>
@@ -621,7 +689,7 @@
       </w:hyperlink>
     </w:p>
     <w:p>
-      <w:hyperlink r:id="rId45" w:history="1">
+      <w:hyperlink r:id="rId48" w:history="1">
         <w:r>
           <w:rPr>
             <w:rStyle w:val="Hyperlink"/>
@@ -631,7 +699,7 @@
       </w:hyperlink>
     </w:p>
     <w:p>
-      <w:hyperlink r:id="rId46" w:anchor="plotly-offline-from-command-line" w:history="1">
+      <w:hyperlink r:id="rId49" w:anchor="plotly-offline-from-command-line" w:history="1">
         <w:r>
           <w:rPr>
             <w:rStyle w:val="Hyperlink"/>
@@ -641,7 +709,7 @@
       </w:hyperlink>
     </w:p>
     <w:p>
-      <w:hyperlink r:id="rId47" w:history="1">
+      <w:hyperlink r:id="rId50" w:history="1">
         <w:r>
           <w:rPr>
             <w:rStyle w:val="Hyperlink"/>
@@ -651,7 +719,7 @@
       </w:hyperlink>
     </w:p>
     <w:p>
-      <w:hyperlink r:id="rId48" w:history="1">
+      <w:hyperlink r:id="rId51" w:history="1">
         <w:r>
           <w:rPr>
             <w:rStyle w:val="Hyperlink"/>
@@ -666,7 +734,7 @@
           <w:rStyle w:val="Hyperlink"/>
         </w:rPr>
       </w:pPr>
-      <w:hyperlink r:id="rId49" w:history="1">
+      <w:hyperlink r:id="rId52" w:history="1">
         <w:r>
           <w:rPr>
             <w:rStyle w:val="Hyperlink"/>
@@ -676,7 +744,7 @@
       </w:hyperlink>
     </w:p>
     <w:p>
-      <w:hyperlink r:id="rId50" w:history="1">
+      <w:hyperlink r:id="rId53" w:history="1">
         <w:r>
           <w:rPr>
             <w:rStyle w:val="Hyperlink"/>
@@ -687,12 +755,17 @@
     </w:p>
     <w:p/>
     <w:p>
-      <w:r>
-        <w:t>Plotly with Flask:</w:t>
-      </w:r>
-    </w:p>
-    <w:p>
-      <w:hyperlink r:id="rId51" w:history="1">
+      <w:proofErr w:type="spellStart"/>
+      <w:r>
+        <w:t>Plotly</w:t>
+      </w:r>
+      <w:proofErr w:type="spellEnd"/>
+      <w:r>
+        <w:t xml:space="preserve"> with Flask:</w:t>
+      </w:r>
+    </w:p>
+    <w:p>
+      <w:hyperlink r:id="rId54" w:history="1">
         <w:r>
           <w:rPr>
             <w:rStyle w:val="Hyperlink"/>
@@ -702,7 +775,7 @@
       </w:hyperlink>
     </w:p>
     <w:p>
-      <w:hyperlink r:id="rId52" w:history="1">
+      <w:hyperlink r:id="rId55" w:history="1">
         <w:r>
           <w:rPr>
             <w:rStyle w:val="Hyperlink"/>
@@ -713,12 +786,18 @@
     </w:p>
     <w:p/>
     <w:p>
-      <w:r>
-        <w:t>Plotly Dashboard template:</w:t>
-      </w:r>
-    </w:p>
-    <w:p>
-      <w:hyperlink r:id="rId53" w:history="1">
+      <w:proofErr w:type="spellStart"/>
+      <w:r>
+        <w:lastRenderedPageBreak/>
+        <w:t>Plotly</w:t>
+      </w:r>
+      <w:proofErr w:type="spellEnd"/>
+      <w:r>
+        <w:t xml:space="preserve"> Dashboard template:</w:t>
+      </w:r>
+    </w:p>
+    <w:p>
+      <w:hyperlink r:id="rId56" w:history="1">
         <w:r>
           <w:rPr>
             <w:rStyle w:val="Hyperlink"/>
@@ -734,7 +813,7 @@
       </w:r>
     </w:p>
     <w:p>
-      <w:hyperlink r:id="rId54" w:history="1">
+      <w:hyperlink r:id="rId57" w:history="1">
         <w:r>
           <w:rPr>
             <w:rStyle w:val="Hyperlink"/>
@@ -745,8 +824,13 @@
     </w:p>
     <w:p/>
     <w:p>
-      <w:r>
-        <w:t>Plotly with flask:</w:t>
+      <w:proofErr w:type="spellStart"/>
+      <w:r>
+        <w:t>Plotly</w:t>
+      </w:r>
+      <w:proofErr w:type="spellEnd"/>
+      <w:r>
+        <w:t xml:space="preserve"> with flask:</w:t>
       </w:r>
     </w:p>
     <w:p>
@@ -755,7 +839,7 @@
           <w:rStyle w:val="Hyperlink"/>
         </w:rPr>
       </w:pPr>
-      <w:hyperlink r:id="rId55" w:history="1">
+      <w:hyperlink r:id="rId58" w:history="1">
         <w:r>
           <w:rPr>
             <w:rStyle w:val="Hyperlink"/>
@@ -774,7 +858,6 @@
         <w:rPr>
           <w:rStyle w:val="Hyperlink"/>
         </w:rPr>
-        <w:lastRenderedPageBreak/>
         <w:t>https://blog.miguelgrinberg.com/post/the-flask-mega-tutorial-part-xii-facelift</w:t>
       </w:r>
     </w:p>
@@ -784,7 +867,7 @@
           <w:rStyle w:val="Hyperlink"/>
         </w:rPr>
       </w:pPr>
-      <w:hyperlink r:id="rId56" w:history="1">
+      <w:hyperlink r:id="rId59" w:history="1">
         <w:r>
           <w:rPr>
             <w:rStyle w:val="Hyperlink"/>
@@ -794,7 +877,7 @@
       </w:hyperlink>
     </w:p>
     <w:p>
-      <w:hyperlink r:id="rId57" w:history="1">
+      <w:hyperlink r:id="rId60" w:history="1">
         <w:r>
           <w:rPr>
             <w:rStyle w:val="Hyperlink"/>
@@ -803,11 +886,19 @@
         </w:r>
       </w:hyperlink>
       <w:r>
-        <w:t xml:space="preserve">  - Flask with Postgres DB</w:t>
-      </w:r>
-    </w:p>
-    <w:p>
-      <w:hyperlink r:id="rId58" w:history="1">
+        <w:t xml:space="preserve">  - Flask with </w:t>
+      </w:r>
+      <w:proofErr w:type="spellStart"/>
+      <w:r>
+        <w:t>Postgres</w:t>
+      </w:r>
+      <w:proofErr w:type="spellEnd"/>
+      <w:r>
+        <w:t xml:space="preserve"> DB</w:t>
+      </w:r>
+    </w:p>
+    <w:p>
+      <w:hyperlink r:id="rId61" w:history="1">
         <w:r>
           <w:rPr>
             <w:rStyle w:val="Hyperlink"/>
@@ -816,11 +907,19 @@
         </w:r>
       </w:hyperlink>
       <w:r>
-        <w:t xml:space="preserve"> – Also, Flask with Postgres DB</w:t>
-      </w:r>
-    </w:p>
-    <w:p>
-      <w:hyperlink r:id="rId59" w:history="1">
+        <w:t xml:space="preserve"> – Also, Flask with </w:t>
+      </w:r>
+      <w:proofErr w:type="spellStart"/>
+      <w:r>
+        <w:t>Postgres</w:t>
+      </w:r>
+      <w:proofErr w:type="spellEnd"/>
+      <w:r>
+        <w:t xml:space="preserve"> DB</w:t>
+      </w:r>
+    </w:p>
+    <w:p>
+      <w:hyperlink r:id="rId62" w:history="1">
         <w:r>
           <w:rPr>
             <w:rStyle w:val="Hyperlink"/>
@@ -831,12 +930,17 @@
     </w:p>
     <w:p/>
     <w:p>
-      <w:r>
-        <w:t>Bokeh:</w:t>
-      </w:r>
-    </w:p>
-    <w:p>
-      <w:hyperlink r:id="rId60" w:anchor="userguide-interaction-actions-widget-callbacks" w:history="1">
+      <w:proofErr w:type="spellStart"/>
+      <w:r>
+        <w:t>Bokeh</w:t>
+      </w:r>
+      <w:proofErr w:type="spellEnd"/>
+      <w:r>
+        <w:t>:</w:t>
+      </w:r>
+    </w:p>
+    <w:p>
+      <w:hyperlink r:id="rId63" w:anchor="userguide-interaction-actions-widget-callbacks" w:history="1">
         <w:r>
           <w:rPr>
             <w:rStyle w:val="Hyperlink"/>
@@ -846,7 +950,7 @@
       </w:hyperlink>
     </w:p>
     <w:p>
-      <w:hyperlink r:id="rId61" w:anchor="hovertool" w:history="1">
+      <w:hyperlink r:id="rId64" w:anchor="hovertool" w:history="1">
         <w:r>
           <w:rPr>
             <w:rStyle w:val="Hyperlink"/>
@@ -856,7 +960,7 @@
       </w:hyperlink>
     </w:p>
     <w:p>
-      <w:hyperlink r:id="rId62" w:history="1">
+      <w:hyperlink r:id="rId65" w:history="1">
         <w:r>
           <w:rPr>
             <w:rStyle w:val="Hyperlink"/>
@@ -866,7 +970,7 @@
       </w:hyperlink>
     </w:p>
     <w:p>
-      <w:hyperlink r:id="rId63" w:anchor="bokeh-layouts" w:history="1">
+      <w:hyperlink r:id="rId66" w:anchor="bokeh-layouts" w:history="1">
         <w:r>
           <w:rPr>
             <w:rStyle w:val="Hyperlink"/>
@@ -876,7 +980,7 @@
       </w:hyperlink>
     </w:p>
     <w:p>
-      <w:hyperlink r:id="rId64" w:history="1">
+      <w:hyperlink r:id="rId67" w:history="1">
         <w:r>
           <w:rPr>
             <w:rStyle w:val="Hyperlink"/>
@@ -889,11 +993,19 @@
     <w:p/>
     <w:p>
       <w:r>
-        <w:t>Pretty Printed Youtube Channel for Flask/Python:</w:t>
-      </w:r>
-    </w:p>
-    <w:p>
-      <w:hyperlink r:id="rId65" w:history="1">
+        <w:t xml:space="preserve">Pretty Printed </w:t>
+      </w:r>
+      <w:proofErr w:type="spellStart"/>
+      <w:r>
+        <w:t>Youtube</w:t>
+      </w:r>
+      <w:proofErr w:type="spellEnd"/>
+      <w:r>
+        <w:t xml:space="preserve"> Channel for Flask/Python:</w:t>
+      </w:r>
+    </w:p>
+    <w:p>
+      <w:hyperlink r:id="rId68" w:history="1">
         <w:r>
           <w:rPr>
             <w:rStyle w:val="Hyperlink"/>
@@ -910,7 +1022,7 @@
       </w:r>
     </w:p>
     <w:p>
-      <w:hyperlink r:id="rId66" w:history="1">
+      <w:hyperlink r:id="rId69" w:history="1">
         <w:r>
           <w:rPr>
             <w:rStyle w:val="Hyperlink"/>
@@ -926,7 +1038,7 @@
       </w:r>
     </w:p>
     <w:p>
-      <w:hyperlink r:id="rId67" w:history="1">
+      <w:hyperlink r:id="rId70" w:history="1">
         <w:r>
           <w:rPr>
             <w:rStyle w:val="Hyperlink"/>

</xml_diff>